<commit_message>
set up some of the references and other stuff
</commit_message>
<xml_diff>
--- a/Calculation samples.docx
+++ b/Calculation samples.docx
@@ -8333,7 +8333,7 @@
           </mc:Choice>
           <mc:Fallback>
             <w:pict>
-              <v:line w14:anchorId="1F6B8DED" id="Straight Connector 73" o:spid="_x0000_s1026" style="position:absolute;z-index:251760640;visibility:visible;mso-wrap-style:square;mso-width-percent:0;mso-height-percent:0;mso-wrap-distance-left:9pt;mso-wrap-distance-top:0;mso-wrap-distance-right:9pt;mso-wrap-distance-bottom:0;mso-position-horizontal:absolute;mso-position-horizontal-relative:text;mso-position-vertical:absolute;mso-position-vertical-relative:text;mso-width-percent:0;mso-height-percent:0;mso-width-relative:margin;mso-height-relative:margin" from="269.4pt,6.2pt" to="366.6pt,43.6pt" o:gfxdata="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" strokecolor="#70ad47 [3209]" strokeweight="1pt">
+              <v:line w14:anchorId="1C650B7A" id="Straight Connector 73" o:spid="_x0000_s1026" style="position:absolute;z-index:251760640;visibility:visible;mso-wrap-style:square;mso-width-percent:0;mso-height-percent:0;mso-wrap-distance-left:9pt;mso-wrap-distance-top:0;mso-wrap-distance-right:9pt;mso-wrap-distance-bottom:0;mso-position-horizontal:absolute;mso-position-horizontal-relative:text;mso-position-vertical:absolute;mso-position-vertical-relative:text;mso-width-percent:0;mso-height-percent:0;mso-width-relative:margin;mso-height-relative:margin" from="269.4pt,6.2pt" to="366.6pt,43.6pt" o:gfxdata="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" strokecolor="#70ad47 [3209]" strokeweight="1pt">
                 <v:stroke joinstyle="miter"/>
               </v:line>
             </w:pict>
@@ -9022,7 +9022,13 @@
         </w:tabs>
       </w:pPr>
       <w:r>
-        <w:t xml:space="preserve">The Center of mass (CoG) is at the coordinate (2.410002574, </w:t>
+        <w:t xml:space="preserve">The Center of mass (CoG) </w:t>
+      </w:r>
+      <w:r>
+        <w:t xml:space="preserve">of the whole object </w:t>
+      </w:r>
+      <w:r>
+        <w:t xml:space="preserve">is at the coordinate (2.410002574, </w:t>
       </w:r>
       <w:r>
         <w:t>5.327748134</w:t>
@@ -9030,6 +9036,8 @@
       <w:r>
         <w:t>)</w:t>
       </w:r>
+      <w:bookmarkStart w:id="4" w:name="_GoBack"/>
+      <w:bookmarkEnd w:id="4"/>
     </w:p>
     <w:p>
       <w:pPr>
@@ -9232,8 +9240,6 @@
           <w:tab w:val="left" w:pos="1176"/>
         </w:tabs>
       </w:pPr>
-      <w:bookmarkStart w:id="4" w:name="_GoBack"/>
-      <w:bookmarkEnd w:id="4"/>
     </w:p>
     <w:p>
       <w:pPr>
@@ -10134,7 +10140,7 @@
 </file>
 
 <file path=customXml/itemProps1.xml><?xml version="1.0" encoding="utf-8"?>
-<ds:datastoreItem xmlns:ds="http://schemas.openxmlformats.org/officeDocument/2006/customXml" ds:itemID="{88C81AD1-64E8-4509-A952-95E450F54B25}">
+<ds:datastoreItem xmlns:ds="http://schemas.openxmlformats.org/officeDocument/2006/customXml" ds:itemID="{9718BE5E-18FB-45C5-9022-99CF8FF57E03}">
   <ds:schemaRefs>
     <ds:schemaRef ds:uri="http://schemas.openxmlformats.org/officeDocument/2006/bibliography"/>
   </ds:schemaRefs>

</xml_diff>